<commit_message>
Retailer CR - Situation Report
Added a column called "Net Acquisition Cost Per unit"
</commit_message>
<xml_diff>
--- a/documents/Screen Templates/Reports Templates/Confidential Report/Retailers - Confidential Reports Template/11_2014-03-03 24 Retailer_Situaiton Report_Rural_Volume Report.docx
+++ b/documents/Screen Templates/Reports Templates/Confidential Report/Retailers - Confidential Reports Template/11_2014-03-03 24 Retailer_Situaiton Report_Rural_Volume Report.docx
@@ -56,26 +56,18 @@
         <w:gridCol w:w="3060"/>
         <w:gridCol w:w="2070"/>
         <w:gridCol w:w="2250"/>
+        <w:gridCol w:w="3569"/>
       </w:tblGrid>
       <w:tr>
         <w:tc>
           <w:tcPr>
-            <w:tcW w:w="16668" w:type="dxa"/>
-            <w:gridSpan w:val="9"/>
+            <w:tcW w:w="20237" w:type="dxa"/>
+            <w:gridSpan w:val="10"/>
             <w:shd w:val="clear" w:color="auto" w:fill="008000"/>
           </w:tcPr>
           <w:p>
             <w:pPr>
               <w:jc w:val="center"/>
-              <w:rPr>
-                <w:rFonts w:ascii="Arial" w:hAnsi="Arial" w:cs="Arial"/>
-                <w:b/>
-                <w:color w:val="FFFFFF" w:themeColor="background1"/>
-                <w:sz w:val="32"/>
-                <w:szCs w:val="32"/>
-              </w:rPr>
-            </w:pPr>
-            <w:r>
               <w:rPr>
                 <w:rFonts w:ascii="Arial" w:hAnsi="Arial" w:cs="Arial" w:hint="eastAsia"/>
                 <w:b/>
@@ -83,18 +75,7 @@
                 <w:sz w:val="32"/>
                 <w:szCs w:val="32"/>
               </w:rPr>
-              <w:t xml:space="preserve">Rural Situation Report </w:t>
-            </w:r>
-            <w:r>
-              <w:rPr>
-                <w:rFonts w:ascii="Arial" w:hAnsi="Arial" w:cs="Arial"/>
-                <w:b/>
-                <w:color w:val="FFFFFF" w:themeColor="background1"/>
-                <w:sz w:val="32"/>
-                <w:szCs w:val="32"/>
-              </w:rPr>
-              <w:t>–</w:t>
-            </w:r>
+            </w:pPr>
             <w:r>
               <w:rPr>
                 <w:rFonts w:ascii="Arial" w:hAnsi="Arial" w:cs="Arial" w:hint="eastAsia"/>
@@ -103,6 +84,26 @@
                 <w:sz w:val="32"/>
                 <w:szCs w:val="32"/>
               </w:rPr>
+              <w:t xml:space="preserve">Rural Situation Report </w:t>
+            </w:r>
+            <w:r>
+              <w:rPr>
+                <w:rFonts w:ascii="Arial" w:hAnsi="Arial" w:cs="Arial"/>
+                <w:b/>
+                <w:color w:val="FFFFFF" w:themeColor="background1"/>
+                <w:sz w:val="32"/>
+                <w:szCs w:val="32"/>
+              </w:rPr>
+              <w:t>–</w:t>
+            </w:r>
+            <w:r>
+              <w:rPr>
+                <w:rFonts w:ascii="Arial" w:hAnsi="Arial" w:cs="Arial" w:hint="eastAsia"/>
+                <w:b/>
+                <w:color w:val="FFFFFF" w:themeColor="background1"/>
+                <w:sz w:val="32"/>
+                <w:szCs w:val="32"/>
+              </w:rPr>
               <w:t xml:space="preserve"> Volume</w:t>
             </w:r>
           </w:p>
@@ -131,27 +132,7 @@
                 <w:szCs w:val="21"/>
                 <w:shd w:val="clear" w:color="auto" w:fill="FFFFFF" w:themeFill="background1"/>
               </w:rPr>
-              <w:t xml:space="preserve">(units </w:t>
-            </w:r>
-            <w:proofErr w:type="spellStart"/>
-            <w:r>
-              <w:rPr>
-                <w:rFonts w:ascii="Arial" w:hAnsi="Arial" w:cs="Arial" w:hint="eastAsia"/>
-                <w:b/>
-                <w:szCs w:val="21"/>
-                <w:shd w:val="clear" w:color="auto" w:fill="FFFFFF" w:themeFill="background1"/>
-              </w:rPr>
-              <w:t>mln</w:t>
-            </w:r>
-            <w:proofErr w:type="spellEnd"/>
-            <w:r>
-              <w:rPr>
-                <w:rFonts w:ascii="Arial" w:hAnsi="Arial" w:cs="Arial" w:hint="eastAsia"/>
-                <w:b/>
-                <w:szCs w:val="21"/>
-                <w:shd w:val="clear" w:color="auto" w:fill="FFFFFF" w:themeFill="background1"/>
-              </w:rPr>
-              <w:t>)</w:t>
+              <w:t>(units mln)</w:t>
             </w:r>
           </w:p>
         </w:tc>
@@ -274,16 +255,7 @@
                 <w:szCs w:val="21"/>
                 <w:shd w:val="clear" w:color="auto" w:fill="FFFFFF" w:themeFill="background1"/>
               </w:rPr>
-              <w:t>Delivered</w:t>
-            </w:r>
-            <w:r>
-              <w:rPr>
-                <w:rFonts w:ascii="Arial" w:hAnsi="Arial" w:cs="Arial"/>
-                <w:b/>
-                <w:szCs w:val="21"/>
-                <w:shd w:val="clear" w:color="auto" w:fill="FFFFFF" w:themeFill="background1"/>
-              </w:rPr>
-              <w:t xml:space="preserve"> Volume</w:t>
+              <w:t>Delivered Volume</w:t>
             </w:r>
           </w:p>
         </w:tc>
@@ -482,55 +454,49 @@
             </w:r>
           </w:p>
         </w:tc>
+        <w:tc>
+          <w:tcPr>
+            <w:tcW w:w="3569" w:type="dxa"/>
+            <w:shd w:val="clear" w:color="auto" w:fill="FFFFFF" w:themeFill="background1"/>
+          </w:tcPr>
+          <w:p>
+            <w:pPr>
+              <w:jc w:val="center"/>
+              <w:rPr>
+                <w:rFonts w:ascii="Arial" w:hAnsi="Arial" w:cs="Arial" w:hint="eastAsia"/>
+                <w:b/>
+                <w:szCs w:val="21"/>
+                <w:shd w:val="clear" w:color="auto" w:fill="FFFFFF" w:themeFill="background1"/>
+              </w:rPr>
+            </w:pPr>
+            <w:r>
+              <w:rPr>
+                <w:rFonts w:ascii="Arial" w:hAnsi="Arial" w:cs="Arial" w:hint="eastAsia"/>
+                <w:b/>
+                <w:szCs w:val="21"/>
+                <w:shd w:val="clear" w:color="auto" w:fill="FFFFFF" w:themeFill="background1"/>
+              </w:rPr>
+              <w:t>Net Acquisition cost per unit ($)</w:t>
+            </w:r>
+          </w:p>
+        </w:tc>
       </w:tr>
       <w:tr>
         <w:tc>
           <w:tcPr>
-            <w:tcW w:w="16668" w:type="dxa"/>
-            <w:gridSpan w:val="9"/>
+            <w:tcW w:w="20237" w:type="dxa"/>
+            <w:gridSpan w:val="10"/>
             <w:shd w:val="clear" w:color="auto" w:fill="DFF0D8"/>
           </w:tcPr>
           <w:p>
             <w:pPr>
               <w:jc w:val="left"/>
-              <w:rPr>
-                <w:rFonts w:ascii="Arial" w:hAnsi="Arial" w:cs="Arial"/>
-                <w:b/>
-                <w:color w:val="262626" w:themeColor="text1" w:themeTint="D9"/>
-                <w:szCs w:val="21"/>
-              </w:rPr>
-            </w:pPr>
-            <w:proofErr w:type="spellStart"/>
-            <w:r>
               <w:rPr>
                 <w:rFonts w:ascii="Arial" w:hAnsi="Arial" w:cs="Arial" w:hint="eastAsia"/>
                 <w:b/>
                 <w:color w:val="262626" w:themeColor="text1" w:themeTint="D9"/>
                 <w:szCs w:val="21"/>
               </w:rPr>
-              <w:t>Elecssories</w:t>
-            </w:r>
-            <w:proofErr w:type="spellEnd"/>
-          </w:p>
-        </w:tc>
-      </w:tr>
-      <w:tr>
-        <w:tc>
-          <w:tcPr>
-            <w:tcW w:w="16668" w:type="dxa"/>
-            <w:gridSpan w:val="9"/>
-            <w:shd w:val="clear" w:color="auto" w:fill="DFF0D8"/>
-          </w:tcPr>
-          <w:p>
-            <w:pPr>
-              <w:ind w:firstLineChars="100" w:firstLine="211"/>
-              <w:jc w:val="left"/>
-              <w:rPr>
-                <w:rFonts w:ascii="Arial" w:hAnsi="Arial" w:cs="Arial"/>
-                <w:b/>
-                <w:color w:val="262626" w:themeColor="text1" w:themeTint="D9"/>
-                <w:szCs w:val="21"/>
-              </w:rPr>
             </w:pPr>
             <w:r>
               <w:rPr>
@@ -539,6 +505,36 @@
                 <w:color w:val="262626" w:themeColor="text1" w:themeTint="D9"/>
                 <w:szCs w:val="21"/>
               </w:rPr>
+              <w:t>Elecssories</w:t>
+            </w:r>
+          </w:p>
+        </w:tc>
+      </w:tr>
+      <w:tr>
+        <w:tc>
+          <w:tcPr>
+            <w:tcW w:w="20237" w:type="dxa"/>
+            <w:gridSpan w:val="10"/>
+            <w:shd w:val="clear" w:color="auto" w:fill="DFF0D8"/>
+          </w:tcPr>
+          <w:p>
+            <w:pPr>
+              <w:ind w:firstLineChars="100" w:firstLine="211"/>
+              <w:jc w:val="left"/>
+              <w:rPr>
+                <w:rFonts w:ascii="Arial" w:hAnsi="Arial" w:cs="Arial" w:hint="eastAsia"/>
+                <w:b/>
+                <w:color w:val="262626" w:themeColor="text1" w:themeTint="D9"/>
+                <w:szCs w:val="21"/>
+              </w:rPr>
+            </w:pPr>
+            <w:r>
+              <w:rPr>
+                <w:rFonts w:ascii="Arial" w:hAnsi="Arial" w:cs="Arial" w:hint="eastAsia"/>
+                <w:b/>
+                <w:color w:val="262626" w:themeColor="text1" w:themeTint="D9"/>
+                <w:szCs w:val="21"/>
+              </w:rPr>
               <w:t>Supplier 1</w:t>
             </w:r>
           </w:p>
@@ -680,6 +676,22 @@
             </w:pPr>
           </w:p>
         </w:tc>
+        <w:tc>
+          <w:tcPr>
+            <w:tcW w:w="3569" w:type="dxa"/>
+            <w:shd w:val="clear" w:color="auto" w:fill="DFF0D8"/>
+          </w:tcPr>
+          <w:p>
+            <w:pPr>
+              <w:jc w:val="center"/>
+              <w:rPr>
+                <w:rFonts w:ascii="Arial" w:hAnsi="Arial" w:cs="Arial"/>
+                <w:szCs w:val="21"/>
+                <w:shd w:val="clear" w:color="auto" w:fill="FFFFFF" w:themeFill="background1"/>
+              </w:rPr>
+            </w:pPr>
+          </w:p>
+        </w:tc>
       </w:tr>
       <w:tr>
         <w:tc>
@@ -817,6 +829,22 @@
             </w:pPr>
           </w:p>
         </w:tc>
+        <w:tc>
+          <w:tcPr>
+            <w:tcW w:w="3569" w:type="dxa"/>
+            <w:shd w:val="clear" w:color="auto" w:fill="DFF0D8"/>
+          </w:tcPr>
+          <w:p>
+            <w:pPr>
+              <w:jc w:val="center"/>
+              <w:rPr>
+                <w:rFonts w:ascii="Arial" w:hAnsi="Arial" w:cs="Arial"/>
+                <w:szCs w:val="21"/>
+                <w:shd w:val="clear" w:color="auto" w:fill="FFFFFF" w:themeFill="background1"/>
+              </w:rPr>
+            </w:pPr>
+          </w:p>
+        </w:tc>
       </w:tr>
       <w:tr>
         <w:tc>
@@ -954,6 +982,22 @@
             </w:pPr>
           </w:p>
         </w:tc>
+        <w:tc>
+          <w:tcPr>
+            <w:tcW w:w="3569" w:type="dxa"/>
+            <w:shd w:val="clear" w:color="auto" w:fill="DFF0D8"/>
+          </w:tcPr>
+          <w:p>
+            <w:pPr>
+              <w:jc w:val="center"/>
+              <w:rPr>
+                <w:rFonts w:ascii="Arial" w:hAnsi="Arial" w:cs="Arial"/>
+                <w:szCs w:val="21"/>
+                <w:shd w:val="clear" w:color="auto" w:fill="FFFFFF" w:themeFill="background1"/>
+              </w:rPr>
+            </w:pPr>
+          </w:p>
+        </w:tc>
       </w:tr>
       <w:tr>
         <w:tc>
@@ -1078,6 +1122,22 @@
         <w:tc>
           <w:tcPr>
             <w:tcW w:w="2250" w:type="dxa"/>
+            <w:shd w:val="clear" w:color="auto" w:fill="DFF0D8"/>
+          </w:tcPr>
+          <w:p>
+            <w:pPr>
+              <w:jc w:val="center"/>
+              <w:rPr>
+                <w:rFonts w:ascii="Arial" w:hAnsi="Arial" w:cs="Arial"/>
+                <w:szCs w:val="21"/>
+                <w:shd w:val="clear" w:color="auto" w:fill="FFFFFF" w:themeFill="background1"/>
+              </w:rPr>
+            </w:pPr>
+          </w:p>
+        </w:tc>
+        <w:tc>
+          <w:tcPr>
+            <w:tcW w:w="3569" w:type="dxa"/>
             <w:shd w:val="clear" w:color="auto" w:fill="DFF0D8"/>
           </w:tcPr>
           <w:p>
@@ -1232,6 +1292,22 @@
             </w:pPr>
           </w:p>
         </w:tc>
+        <w:tc>
+          <w:tcPr>
+            <w:tcW w:w="3569" w:type="dxa"/>
+            <w:shd w:val="clear" w:color="auto" w:fill="DFF0D8"/>
+          </w:tcPr>
+          <w:p>
+            <w:pPr>
+              <w:jc w:val="center"/>
+              <w:rPr>
+                <w:rFonts w:ascii="Arial" w:hAnsi="Arial" w:cs="Arial"/>
+                <w:szCs w:val="21"/>
+                <w:shd w:val="clear" w:color="auto" w:fill="FFFFFF" w:themeFill="background1"/>
+              </w:rPr>
+            </w:pPr>
+          </w:p>
+        </w:tc>
       </w:tr>
       <w:tr>
         <w:tc>
@@ -1261,6 +1337,23 @@
             </w:r>
           </w:p>
         </w:tc>
+        <w:tc>
+          <w:tcPr>
+            <w:tcW w:w="3569" w:type="dxa"/>
+            <w:shd w:val="clear" w:color="auto" w:fill="DFF0D8"/>
+          </w:tcPr>
+          <w:p>
+            <w:pPr>
+              <w:jc w:val="left"/>
+              <w:rPr>
+                <w:rFonts w:ascii="Arial" w:hAnsi="Arial" w:cs="Arial" w:hint="eastAsia"/>
+                <w:b/>
+                <w:kern w:val="0"/>
+                <w:szCs w:val="21"/>
+              </w:rPr>
+            </w:pPr>
+          </w:p>
+        </w:tc>
       </w:tr>
       <w:tr>
         <w:tc>
@@ -1398,6 +1491,22 @@
             </w:pPr>
           </w:p>
         </w:tc>
+        <w:tc>
+          <w:tcPr>
+            <w:tcW w:w="3569" w:type="dxa"/>
+            <w:shd w:val="clear" w:color="auto" w:fill="DFF0D8"/>
+          </w:tcPr>
+          <w:p>
+            <w:pPr>
+              <w:jc w:val="center"/>
+              <w:rPr>
+                <w:rFonts w:ascii="Arial" w:hAnsi="Arial" w:cs="Arial"/>
+                <w:szCs w:val="21"/>
+                <w:shd w:val="clear" w:color="auto" w:fill="FFFFFF" w:themeFill="background1"/>
+              </w:rPr>
+            </w:pPr>
+          </w:p>
+        </w:tc>
       </w:tr>
       <w:tr>
         <w:tc>
@@ -1535,6 +1644,22 @@
             </w:pPr>
           </w:p>
         </w:tc>
+        <w:tc>
+          <w:tcPr>
+            <w:tcW w:w="3569" w:type="dxa"/>
+            <w:shd w:val="clear" w:color="auto" w:fill="DFF0D8"/>
+          </w:tcPr>
+          <w:p>
+            <w:pPr>
+              <w:jc w:val="center"/>
+              <w:rPr>
+                <w:rFonts w:ascii="Arial" w:hAnsi="Arial" w:cs="Arial"/>
+                <w:szCs w:val="21"/>
+                <w:shd w:val="clear" w:color="auto" w:fill="FFFFFF" w:themeFill="background1"/>
+              </w:rPr>
+            </w:pPr>
+          </w:p>
+        </w:tc>
       </w:tr>
       <w:tr>
         <w:tc>
@@ -1672,6 +1797,22 @@
             </w:pPr>
           </w:p>
         </w:tc>
+        <w:tc>
+          <w:tcPr>
+            <w:tcW w:w="3569" w:type="dxa"/>
+            <w:shd w:val="clear" w:color="auto" w:fill="DFF0D8"/>
+          </w:tcPr>
+          <w:p>
+            <w:pPr>
+              <w:jc w:val="center"/>
+              <w:rPr>
+                <w:rFonts w:ascii="Arial" w:hAnsi="Arial" w:cs="Arial"/>
+                <w:szCs w:val="21"/>
+                <w:shd w:val="clear" w:color="auto" w:fill="FFFFFF" w:themeFill="background1"/>
+              </w:rPr>
+            </w:pPr>
+          </w:p>
+        </w:tc>
       </w:tr>
       <w:tr>
         <w:tc>
@@ -1809,6 +1950,22 @@
             </w:pPr>
           </w:p>
         </w:tc>
+        <w:tc>
+          <w:tcPr>
+            <w:tcW w:w="3569" w:type="dxa"/>
+            <w:shd w:val="clear" w:color="auto" w:fill="DFF0D8"/>
+          </w:tcPr>
+          <w:p>
+            <w:pPr>
+              <w:jc w:val="center"/>
+              <w:rPr>
+                <w:rFonts w:ascii="Arial" w:hAnsi="Arial" w:cs="Arial"/>
+                <w:szCs w:val="21"/>
+                <w:shd w:val="clear" w:color="auto" w:fill="FFFFFF" w:themeFill="background1"/>
+              </w:rPr>
+            </w:pPr>
+          </w:p>
+        </w:tc>
       </w:tr>
       <w:tr>
         <w:tc>
@@ -1946,6 +2103,22 @@
             </w:pPr>
           </w:p>
         </w:tc>
+        <w:tc>
+          <w:tcPr>
+            <w:tcW w:w="3569" w:type="dxa"/>
+            <w:shd w:val="clear" w:color="auto" w:fill="DFF0D8"/>
+          </w:tcPr>
+          <w:p>
+            <w:pPr>
+              <w:jc w:val="center"/>
+              <w:rPr>
+                <w:rFonts w:ascii="Arial" w:hAnsi="Arial" w:cs="Arial"/>
+                <w:szCs w:val="21"/>
+                <w:shd w:val="clear" w:color="auto" w:fill="FFFFFF" w:themeFill="background1"/>
+              </w:rPr>
+            </w:pPr>
+          </w:p>
+        </w:tc>
       </w:tr>
       <w:tr>
         <w:tc>
@@ -1973,6 +2146,22 @@
             </w:r>
           </w:p>
         </w:tc>
+        <w:tc>
+          <w:tcPr>
+            <w:tcW w:w="3569" w:type="dxa"/>
+            <w:shd w:val="clear" w:color="auto" w:fill="DFF0D8"/>
+          </w:tcPr>
+          <w:p>
+            <w:pPr>
+              <w:jc w:val="left"/>
+              <w:rPr>
+                <w:rFonts w:ascii="Arial" w:hAnsi="Arial" w:cs="Arial" w:hint="eastAsia"/>
+                <w:b/>
+                <w:szCs w:val="21"/>
+              </w:rPr>
+            </w:pPr>
+          </w:p>
+        </w:tc>
       </w:tr>
       <w:tr>
         <w:tc>
@@ -2110,6 +2299,22 @@
             </w:pPr>
           </w:p>
         </w:tc>
+        <w:tc>
+          <w:tcPr>
+            <w:tcW w:w="3569" w:type="dxa"/>
+            <w:shd w:val="clear" w:color="auto" w:fill="DFF0D8"/>
+          </w:tcPr>
+          <w:p>
+            <w:pPr>
+              <w:jc w:val="center"/>
+              <w:rPr>
+                <w:rFonts w:ascii="Arial" w:hAnsi="Arial" w:cs="Arial"/>
+                <w:szCs w:val="21"/>
+                <w:shd w:val="clear" w:color="auto" w:fill="FFFFFF" w:themeFill="background1"/>
+              </w:rPr>
+            </w:pPr>
+          </w:p>
+        </w:tc>
       </w:tr>
       <w:tr>
         <w:tc>
@@ -2234,6 +2439,22 @@
         <w:tc>
           <w:tcPr>
             <w:tcW w:w="2250" w:type="dxa"/>
+            <w:shd w:val="clear" w:color="auto" w:fill="DFF0D8"/>
+          </w:tcPr>
+          <w:p>
+            <w:pPr>
+              <w:jc w:val="center"/>
+              <w:rPr>
+                <w:rFonts w:ascii="Arial" w:hAnsi="Arial" w:cs="Arial"/>
+                <w:szCs w:val="21"/>
+                <w:shd w:val="clear" w:color="auto" w:fill="FFFFFF" w:themeFill="background1"/>
+              </w:rPr>
+            </w:pPr>
+          </w:p>
+        </w:tc>
+        <w:tc>
+          <w:tcPr>
+            <w:tcW w:w="3569" w:type="dxa"/>
             <w:shd w:val="clear" w:color="auto" w:fill="DFF0D8"/>
           </w:tcPr>
           <w:p>
@@ -2388,6 +2609,22 @@
             </w:pPr>
           </w:p>
         </w:tc>
+        <w:tc>
+          <w:tcPr>
+            <w:tcW w:w="3569" w:type="dxa"/>
+            <w:shd w:val="clear" w:color="auto" w:fill="DFF0D8"/>
+          </w:tcPr>
+          <w:p>
+            <w:pPr>
+              <w:jc w:val="center"/>
+              <w:rPr>
+                <w:rFonts w:ascii="Arial" w:hAnsi="Arial" w:cs="Arial"/>
+                <w:szCs w:val="21"/>
+                <w:shd w:val="clear" w:color="auto" w:fill="FFFFFF" w:themeFill="background1"/>
+              </w:rPr>
+            </w:pPr>
+          </w:p>
+        </w:tc>
       </w:tr>
       <w:tr>
         <w:tc>
@@ -2418,6 +2655,24 @@
             </w:r>
           </w:p>
         </w:tc>
+        <w:tc>
+          <w:tcPr>
+            <w:tcW w:w="3569" w:type="dxa"/>
+            <w:shd w:val="clear" w:color="auto" w:fill="DFF0D8"/>
+          </w:tcPr>
+          <w:p>
+            <w:pPr>
+              <w:ind w:firstLineChars="100" w:firstLine="211"/>
+              <w:jc w:val="left"/>
+              <w:rPr>
+                <w:rFonts w:ascii="Arial" w:hAnsi="Arial" w:cs="Arial" w:hint="eastAsia"/>
+                <w:b/>
+                <w:kern w:val="0"/>
+                <w:szCs w:val="21"/>
+              </w:rPr>
+            </w:pPr>
+          </w:p>
+        </w:tc>
       </w:tr>
       <w:tr>
         <w:tc>
@@ -2559,6 +2814,22 @@
             </w:pPr>
           </w:p>
         </w:tc>
+        <w:tc>
+          <w:tcPr>
+            <w:tcW w:w="3569" w:type="dxa"/>
+            <w:shd w:val="clear" w:color="auto" w:fill="DFF0D8"/>
+          </w:tcPr>
+          <w:p>
+            <w:pPr>
+              <w:jc w:val="center"/>
+              <w:rPr>
+                <w:rFonts w:ascii="Arial" w:hAnsi="Arial" w:cs="Arial"/>
+                <w:szCs w:val="21"/>
+                <w:shd w:val="clear" w:color="auto" w:fill="FFFFFF" w:themeFill="background1"/>
+              </w:rPr>
+            </w:pPr>
+          </w:p>
+        </w:tc>
       </w:tr>
       <w:tr>
         <w:tc>
@@ -2700,6 +2971,22 @@
             </w:pPr>
           </w:p>
         </w:tc>
+        <w:tc>
+          <w:tcPr>
+            <w:tcW w:w="3569" w:type="dxa"/>
+            <w:shd w:val="clear" w:color="auto" w:fill="DFF0D8"/>
+          </w:tcPr>
+          <w:p>
+            <w:pPr>
+              <w:jc w:val="center"/>
+              <w:rPr>
+                <w:rFonts w:ascii="Arial" w:hAnsi="Arial" w:cs="Arial"/>
+                <w:szCs w:val="21"/>
+                <w:shd w:val="clear" w:color="auto" w:fill="FFFFFF" w:themeFill="background1"/>
+              </w:rPr>
+            </w:pPr>
+          </w:p>
+        </w:tc>
       </w:tr>
       <w:tr>
         <w:tc>
@@ -2841,6 +3128,22 @@
             </w:pPr>
           </w:p>
         </w:tc>
+        <w:tc>
+          <w:tcPr>
+            <w:tcW w:w="3569" w:type="dxa"/>
+            <w:shd w:val="clear" w:color="auto" w:fill="DFF0D8"/>
+          </w:tcPr>
+          <w:p>
+            <w:pPr>
+              <w:jc w:val="center"/>
+              <w:rPr>
+                <w:rFonts w:ascii="Arial" w:hAnsi="Arial" w:cs="Arial"/>
+                <w:szCs w:val="21"/>
+                <w:shd w:val="clear" w:color="auto" w:fill="FFFFFF" w:themeFill="background1"/>
+              </w:rPr>
+            </w:pPr>
+          </w:p>
+        </w:tc>
       </w:tr>
       <w:tr>
         <w:tc>
@@ -2859,7 +3162,6 @@
                 <w:szCs w:val="21"/>
               </w:rPr>
             </w:pPr>
-            <w:proofErr w:type="spellStart"/>
             <w:r>
               <w:rPr>
                 <w:rFonts w:ascii="Arial" w:hAnsi="Arial" w:cs="Arial" w:hint="eastAsia"/>
@@ -2869,39 +3171,73 @@
               </w:rPr>
               <w:t>HealthBeauties</w:t>
             </w:r>
-            <w:proofErr w:type="spellEnd"/>
-          </w:p>
-        </w:tc>
-      </w:tr>
-      <w:tr>
-        <w:tc>
-          <w:tcPr>
-            <w:tcW w:w="16668" w:type="dxa"/>
-            <w:gridSpan w:val="9"/>
-            <w:shd w:val="clear" w:color="auto" w:fill="F2DEDE"/>
-          </w:tcPr>
-          <w:p>
-            <w:pPr>
-              <w:ind w:firstLineChars="100" w:firstLine="211"/>
+          </w:p>
+        </w:tc>
+        <w:tc>
+          <w:tcPr>
+            <w:tcW w:w="3569" w:type="dxa"/>
+            <w:shd w:val="clear" w:color="auto" w:fill="F2DEDE"/>
+          </w:tcPr>
+          <w:p>
+            <w:pPr>
               <w:jc w:val="left"/>
-              <w:rPr>
-                <w:rFonts w:ascii="Arial" w:hAnsi="Arial" w:cs="Arial"/>
-                <w:b/>
-                <w:color w:val="262626" w:themeColor="text1" w:themeTint="D9"/>
-                <w:szCs w:val="21"/>
-              </w:rPr>
-            </w:pPr>
-            <w:r>
               <w:rPr>
                 <w:rFonts w:ascii="Arial" w:hAnsi="Arial" w:cs="Arial" w:hint="eastAsia"/>
                 <w:b/>
                 <w:color w:val="262626" w:themeColor="text1" w:themeTint="D9"/>
                 <w:szCs w:val="21"/>
               </w:rPr>
+            </w:pPr>
+          </w:p>
+        </w:tc>
+      </w:tr>
+      <w:tr>
+        <w:tc>
+          <w:tcPr>
+            <w:tcW w:w="16668" w:type="dxa"/>
+            <w:gridSpan w:val="9"/>
+            <w:shd w:val="clear" w:color="auto" w:fill="F2DEDE"/>
+          </w:tcPr>
+          <w:p>
+            <w:pPr>
+              <w:ind w:firstLineChars="100" w:firstLine="211"/>
+              <w:jc w:val="left"/>
+              <w:rPr>
+                <w:rFonts w:ascii="Arial" w:hAnsi="Arial" w:cs="Arial"/>
+                <w:b/>
+                <w:color w:val="262626" w:themeColor="text1" w:themeTint="D9"/>
+                <w:szCs w:val="21"/>
+              </w:rPr>
+            </w:pPr>
+            <w:r>
+              <w:rPr>
+                <w:rFonts w:ascii="Arial" w:hAnsi="Arial" w:cs="Arial" w:hint="eastAsia"/>
+                <w:b/>
+                <w:color w:val="262626" w:themeColor="text1" w:themeTint="D9"/>
+                <w:szCs w:val="21"/>
+              </w:rPr>
               <w:t>Supplier 1</w:t>
             </w:r>
           </w:p>
         </w:tc>
+        <w:tc>
+          <w:tcPr>
+            <w:tcW w:w="3569" w:type="dxa"/>
+            <w:shd w:val="clear" w:color="auto" w:fill="F2DEDE"/>
+          </w:tcPr>
+          <w:p>
+            <w:pPr>
+              <w:ind w:firstLineChars="100" w:firstLine="211"/>
+              <w:jc w:val="left"/>
+              <w:rPr>
+                <w:rFonts w:ascii="Arial" w:hAnsi="Arial" w:cs="Arial" w:hint="eastAsia"/>
+                <w:b/>
+                <w:color w:val="262626" w:themeColor="text1" w:themeTint="D9"/>
+                <w:szCs w:val="21"/>
+              </w:rPr>
+            </w:pPr>
+          </w:p>
+        </w:tc>
       </w:tr>
       <w:tr>
         <w:tc>
@@ -3039,6 +3375,22 @@
             </w:pPr>
           </w:p>
         </w:tc>
+        <w:tc>
+          <w:tcPr>
+            <w:tcW w:w="3569" w:type="dxa"/>
+            <w:shd w:val="clear" w:color="auto" w:fill="F2DEDE"/>
+          </w:tcPr>
+          <w:p>
+            <w:pPr>
+              <w:jc w:val="center"/>
+              <w:rPr>
+                <w:rFonts w:ascii="Arial" w:hAnsi="Arial" w:cs="Arial"/>
+                <w:szCs w:val="21"/>
+                <w:shd w:val="clear" w:color="auto" w:fill="FFFFFF" w:themeFill="background1"/>
+              </w:rPr>
+            </w:pPr>
+          </w:p>
+        </w:tc>
       </w:tr>
       <w:tr>
         <w:tc>
@@ -3176,6 +3528,22 @@
             </w:pPr>
           </w:p>
         </w:tc>
+        <w:tc>
+          <w:tcPr>
+            <w:tcW w:w="3569" w:type="dxa"/>
+            <w:shd w:val="clear" w:color="auto" w:fill="F2DEDE"/>
+          </w:tcPr>
+          <w:p>
+            <w:pPr>
+              <w:jc w:val="center"/>
+              <w:rPr>
+                <w:rFonts w:ascii="Arial" w:hAnsi="Arial" w:cs="Arial"/>
+                <w:szCs w:val="21"/>
+                <w:shd w:val="clear" w:color="auto" w:fill="FFFFFF" w:themeFill="background1"/>
+              </w:rPr>
+            </w:pPr>
+          </w:p>
+        </w:tc>
       </w:tr>
       <w:tr>
         <w:tc>
@@ -3300,6 +3668,22 @@
         <w:tc>
           <w:tcPr>
             <w:tcW w:w="2250" w:type="dxa"/>
+            <w:shd w:val="clear" w:color="auto" w:fill="F2DEDE"/>
+          </w:tcPr>
+          <w:p>
+            <w:pPr>
+              <w:jc w:val="center"/>
+              <w:rPr>
+                <w:rFonts w:ascii="Arial" w:hAnsi="Arial" w:cs="Arial"/>
+                <w:szCs w:val="21"/>
+                <w:shd w:val="clear" w:color="auto" w:fill="FFFFFF" w:themeFill="background1"/>
+              </w:rPr>
+            </w:pPr>
+          </w:p>
+        </w:tc>
+        <w:tc>
+          <w:tcPr>
+            <w:tcW w:w="3569" w:type="dxa"/>
             <w:shd w:val="clear" w:color="auto" w:fill="F2DEDE"/>
           </w:tcPr>
           <w:p>
@@ -3342,6 +3726,23 @@
             </w:r>
           </w:p>
         </w:tc>
+        <w:tc>
+          <w:tcPr>
+            <w:tcW w:w="3569" w:type="dxa"/>
+            <w:shd w:val="clear" w:color="auto" w:fill="F2DEDE"/>
+          </w:tcPr>
+          <w:p>
+            <w:pPr>
+              <w:jc w:val="left"/>
+              <w:rPr>
+                <w:rFonts w:ascii="Arial" w:hAnsi="Arial" w:cs="Arial" w:hint="eastAsia"/>
+                <w:b/>
+                <w:kern w:val="0"/>
+                <w:szCs w:val="21"/>
+              </w:rPr>
+            </w:pPr>
+          </w:p>
+        </w:tc>
       </w:tr>
       <w:tr>
         <w:tc>
@@ -3479,6 +3880,22 @@
             </w:pPr>
           </w:p>
         </w:tc>
+        <w:tc>
+          <w:tcPr>
+            <w:tcW w:w="3569" w:type="dxa"/>
+            <w:shd w:val="clear" w:color="auto" w:fill="F2DEDE"/>
+          </w:tcPr>
+          <w:p>
+            <w:pPr>
+              <w:jc w:val="center"/>
+              <w:rPr>
+                <w:rFonts w:ascii="Arial" w:hAnsi="Arial" w:cs="Arial"/>
+                <w:szCs w:val="21"/>
+                <w:shd w:val="clear" w:color="auto" w:fill="FFFFFF" w:themeFill="background1"/>
+              </w:rPr>
+            </w:pPr>
+          </w:p>
+        </w:tc>
       </w:tr>
       <w:tr>
         <w:tc>
@@ -3603,6 +4020,22 @@
         <w:tc>
           <w:tcPr>
             <w:tcW w:w="2250" w:type="dxa"/>
+            <w:shd w:val="clear" w:color="auto" w:fill="F2DEDE"/>
+          </w:tcPr>
+          <w:p>
+            <w:pPr>
+              <w:jc w:val="center"/>
+              <w:rPr>
+                <w:rFonts w:ascii="Arial" w:hAnsi="Arial" w:cs="Arial"/>
+                <w:szCs w:val="21"/>
+                <w:shd w:val="clear" w:color="auto" w:fill="FFFFFF" w:themeFill="background1"/>
+              </w:rPr>
+            </w:pPr>
+          </w:p>
+        </w:tc>
+        <w:tc>
+          <w:tcPr>
+            <w:tcW w:w="3569" w:type="dxa"/>
             <w:shd w:val="clear" w:color="auto" w:fill="F2DEDE"/>
           </w:tcPr>
           <w:p>
@@ -3757,6 +4190,22 @@
             </w:pPr>
           </w:p>
         </w:tc>
+        <w:tc>
+          <w:tcPr>
+            <w:tcW w:w="3569" w:type="dxa"/>
+            <w:shd w:val="clear" w:color="auto" w:fill="F2DEDE"/>
+          </w:tcPr>
+          <w:p>
+            <w:pPr>
+              <w:jc w:val="center"/>
+              <w:rPr>
+                <w:rFonts w:ascii="Arial" w:hAnsi="Arial" w:cs="Arial"/>
+                <w:szCs w:val="21"/>
+                <w:shd w:val="clear" w:color="auto" w:fill="FFFFFF" w:themeFill="background1"/>
+              </w:rPr>
+            </w:pPr>
+          </w:p>
+        </w:tc>
       </w:tr>
       <w:tr>
         <w:tc>
@@ -3782,6 +4231,22 @@
               </w:rPr>
               <w:t xml:space="preserve">  Supplier 3</w:t>
             </w:r>
+          </w:p>
+        </w:tc>
+        <w:tc>
+          <w:tcPr>
+            <w:tcW w:w="3569" w:type="dxa"/>
+            <w:shd w:val="clear" w:color="auto" w:fill="F2DEDE"/>
+          </w:tcPr>
+          <w:p>
+            <w:pPr>
+              <w:jc w:val="left"/>
+              <w:rPr>
+                <w:rFonts w:ascii="Arial" w:hAnsi="Arial" w:cs="Arial" w:hint="eastAsia"/>
+                <w:b/>
+                <w:szCs w:val="21"/>
+              </w:rPr>
+            </w:pPr>
           </w:p>
         </w:tc>
       </w:tr>
@@ -3925,6 +4390,22 @@
             </w:pPr>
           </w:p>
         </w:tc>
+        <w:tc>
+          <w:tcPr>
+            <w:tcW w:w="3569" w:type="dxa"/>
+            <w:shd w:val="clear" w:color="auto" w:fill="F2DEDE"/>
+          </w:tcPr>
+          <w:p>
+            <w:pPr>
+              <w:jc w:val="center"/>
+              <w:rPr>
+                <w:rFonts w:ascii="Arial" w:hAnsi="Arial" w:cs="Arial"/>
+                <w:szCs w:val="21"/>
+                <w:shd w:val="clear" w:color="auto" w:fill="FFFFFF" w:themeFill="background1"/>
+              </w:rPr>
+            </w:pPr>
+          </w:p>
+        </w:tc>
       </w:tr>
       <w:tr>
         <w:tc>
@@ -4066,6 +4547,22 @@
             </w:pPr>
           </w:p>
         </w:tc>
+        <w:tc>
+          <w:tcPr>
+            <w:tcW w:w="3569" w:type="dxa"/>
+            <w:shd w:val="clear" w:color="auto" w:fill="F2DEDE"/>
+          </w:tcPr>
+          <w:p>
+            <w:pPr>
+              <w:jc w:val="center"/>
+              <w:rPr>
+                <w:rFonts w:ascii="Arial" w:hAnsi="Arial" w:cs="Arial"/>
+                <w:szCs w:val="21"/>
+                <w:shd w:val="clear" w:color="auto" w:fill="FFFFFF" w:themeFill="background1"/>
+              </w:rPr>
+            </w:pPr>
+          </w:p>
+        </w:tc>
       </w:tr>
       <w:tr>
         <w:tc>
@@ -4207,6 +4704,22 @@
             </w:pPr>
           </w:p>
         </w:tc>
+        <w:tc>
+          <w:tcPr>
+            <w:tcW w:w="3569" w:type="dxa"/>
+            <w:shd w:val="clear" w:color="auto" w:fill="F2DEDE"/>
+          </w:tcPr>
+          <w:p>
+            <w:pPr>
+              <w:jc w:val="center"/>
+              <w:rPr>
+                <w:rFonts w:ascii="Arial" w:hAnsi="Arial" w:cs="Arial"/>
+                <w:szCs w:val="21"/>
+                <w:shd w:val="clear" w:color="auto" w:fill="FFFFFF" w:themeFill="background1"/>
+              </w:rPr>
+            </w:pPr>
+          </w:p>
+        </w:tc>
       </w:tr>
       <w:tr>
         <w:tc>
@@ -4237,6 +4750,24 @@
             </w:r>
           </w:p>
         </w:tc>
+        <w:tc>
+          <w:tcPr>
+            <w:tcW w:w="3569" w:type="dxa"/>
+            <w:shd w:val="clear" w:color="auto" w:fill="F2DEDE"/>
+          </w:tcPr>
+          <w:p>
+            <w:pPr>
+              <w:ind w:firstLineChars="100" w:firstLine="211"/>
+              <w:jc w:val="left"/>
+              <w:rPr>
+                <w:rFonts w:ascii="Arial" w:hAnsi="Arial" w:cs="Arial" w:hint="eastAsia"/>
+                <w:b/>
+                <w:kern w:val="0"/>
+                <w:szCs w:val="21"/>
+              </w:rPr>
+            </w:pPr>
+          </w:p>
+        </w:tc>
       </w:tr>
       <w:tr>
         <w:tc>
@@ -4374,6 +4905,22 @@
             </w:pPr>
           </w:p>
         </w:tc>
+        <w:tc>
+          <w:tcPr>
+            <w:tcW w:w="3569" w:type="dxa"/>
+            <w:shd w:val="clear" w:color="auto" w:fill="F2DEDE"/>
+          </w:tcPr>
+          <w:p>
+            <w:pPr>
+              <w:jc w:val="center"/>
+              <w:rPr>
+                <w:rFonts w:ascii="Arial" w:hAnsi="Arial" w:cs="Arial"/>
+                <w:szCs w:val="21"/>
+                <w:shd w:val="clear" w:color="auto" w:fill="FFFFFF" w:themeFill="background1"/>
+              </w:rPr>
+            </w:pPr>
+          </w:p>
+        </w:tc>
       </w:tr>
       <w:tr>
         <w:tc>
@@ -4511,6 +5058,22 @@
             </w:pPr>
           </w:p>
         </w:tc>
+        <w:tc>
+          <w:tcPr>
+            <w:tcW w:w="3569" w:type="dxa"/>
+            <w:shd w:val="clear" w:color="auto" w:fill="F2DEDE"/>
+          </w:tcPr>
+          <w:p>
+            <w:pPr>
+              <w:jc w:val="center"/>
+              <w:rPr>
+                <w:rFonts w:ascii="Arial" w:hAnsi="Arial" w:cs="Arial"/>
+                <w:szCs w:val="21"/>
+                <w:shd w:val="clear" w:color="auto" w:fill="FFFFFF" w:themeFill="background1"/>
+              </w:rPr>
+            </w:pPr>
+          </w:p>
+        </w:tc>
       </w:tr>
       <w:tr>
         <w:tc>
@@ -4635,6 +5198,22 @@
         <w:tc>
           <w:tcPr>
             <w:tcW w:w="2250" w:type="dxa"/>
+            <w:shd w:val="clear" w:color="auto" w:fill="F2DEDE"/>
+          </w:tcPr>
+          <w:p>
+            <w:pPr>
+              <w:jc w:val="center"/>
+              <w:rPr>
+                <w:rFonts w:ascii="Arial" w:hAnsi="Arial" w:cs="Arial"/>
+                <w:szCs w:val="21"/>
+                <w:shd w:val="clear" w:color="auto" w:fill="FFFFFF" w:themeFill="background1"/>
+              </w:rPr>
+            </w:pPr>
+          </w:p>
+        </w:tc>
+        <w:tc>
+          <w:tcPr>
+            <w:tcW w:w="3569" w:type="dxa"/>
             <w:shd w:val="clear" w:color="auto" w:fill="F2DEDE"/>
           </w:tcPr>
           <w:p>
@@ -4665,7 +5244,7 @@
             <v:stroke joinstyle="miter"/>
             <v:path gradientshapeok="t" o:connecttype="rect"/>
           </v:shapetype>
-          <v:shape id="_x0000_s2063" type="#_x0000_t202" style="position:absolute;left:0;text-align:left;margin-left:32.3pt;margin-top:9pt;width:278.55pt;height:476.25pt;z-index:251670528;mso-position-horizontal-relative:text;mso-position-vertical-relative:text" stroked="f">
+          <v:shape id="_x0000_s2063" type="#_x0000_t202" style="position:absolute;left:0;text-align:left;margin-left:103.7pt;margin-top:9pt;width:278.55pt;height:476.25pt;z-index:251670528;mso-position-horizontal-relative:text;mso-position-vertical-relative:text" stroked="f">
             <v:textbox>
               <w:txbxContent>
                 <w:p>
@@ -4821,8 +5400,6 @@
                       <w:szCs w:val="20"/>
                     </w:rPr>
                   </w:pPr>
-                  <w:proofErr w:type="spellStart"/>
-                  <w:proofErr w:type="gramStart"/>
                   <w:r>
                     <w:rPr>
                       <w:rFonts w:ascii="Arial" w:hAnsi="Arial" w:cs="Arial"/>
@@ -4830,18 +5407,7 @@
                       <w:sz w:val="20"/>
                       <w:szCs w:val="20"/>
                     </w:rPr>
-                    <w:t>eMall</w:t>
-                  </w:r>
-                  <w:proofErr w:type="spellEnd"/>
-                  <w:proofErr w:type="gramEnd"/>
-                  <w:r>
-                    <w:rPr>
-                      <w:rFonts w:ascii="Arial" w:hAnsi="Arial" w:cs="Arial"/>
-                      <w:color w:val="002060"/>
-                      <w:sz w:val="20"/>
-                      <w:szCs w:val="20"/>
-                    </w:rPr>
-                    <w:t xml:space="preserve"> Prices and Promotion Intensity</w:t>
+                    <w:t>eMall Prices and Promotion Intensity</w:t>
                   </w:r>
                 </w:p>
                 <w:p>
@@ -5423,7 +5989,7 @@
           <w:noProof/>
         </w:rPr>
         <w:pict>
-          <v:shape id="_x0000_s2068" type="#_x0000_t32" style="position:absolute;left:0;text-align:left;margin-left:23.1pt;margin-top:1.9pt;width:.05pt;height:12.2pt;z-index:251674624" o:connectortype="straight" strokecolor="green" strokeweight="1.5pt"/>
+          <v:shape id="_x0000_s2068" type="#_x0000_t32" style="position:absolute;left:0;text-align:left;margin-left:94.5pt;margin-top:1.9pt;width:.05pt;height:12.2pt;z-index:251674624" o:connectortype="straight" strokecolor="green" strokeweight="1.5pt"/>
         </w:pict>
       </w:r>
       <w:r>
@@ -5448,14 +6014,6 @@
           <w:shd w:val="clear" w:color="auto" w:fill="FFFFFF" w:themeFill="background1"/>
         </w:rPr>
       </w:pPr>
-      <w:r>
-        <w:rPr>
-          <w:noProof/>
-        </w:rPr>
-        <w:pict>
-          <v:shape id="_x0000_s2066" type="#_x0000_t32" style="position:absolute;left:0;text-align:left;margin-left:23.15pt;margin-top:17.6pt;width:.05pt;height:12.2pt;z-index:251672576" o:connectortype="straight" strokecolor="green" strokeweight="1.5pt"/>
-        </w:pict>
-      </w:r>
     </w:p>
     <w:p>
       <w:pPr>
@@ -5463,6 +6021,14 @@
           <w:shd w:val="clear" w:color="auto" w:fill="FFFFFF" w:themeFill="background1"/>
         </w:rPr>
       </w:pPr>
+      <w:r>
+        <w:rPr>
+          <w:noProof/>
+        </w:rPr>
+        <w:pict>
+          <v:shape id="_x0000_s2066" type="#_x0000_t32" style="position:absolute;left:0;text-align:left;margin-left:94.55pt;margin-top:-.4pt;width:.05pt;height:12.2pt;z-index:251672576" o:connectortype="straight" strokecolor="green" strokeweight="1.5pt"/>
+        </w:pict>
+      </w:r>
       <w:r>
         <w:rPr>
           <w:noProof/>
@@ -5633,7 +6199,7 @@
 
 <file path=word/endnotes.xml><?xml version="1.0" encoding="utf-8"?>
 <w:endnotes xmlns:ve="http://schemas.openxmlformats.org/markup-compatibility/2006" xmlns:o="urn:schemas-microsoft-com:office:office" xmlns:r="http://schemas.openxmlformats.org/officeDocument/2006/relationships" xmlns:m="http://schemas.openxmlformats.org/officeDocument/2006/math" xmlns:v="urn:schemas-microsoft-com:vml" xmlns:wp="http://schemas.openxmlformats.org/drawingml/2006/wordprocessingDrawing" xmlns:w10="urn:schemas-microsoft-com:office:word" xmlns:w="http://schemas.openxmlformats.org/wordprocessingml/2006/main" xmlns:wne="http://schemas.microsoft.com/office/word/2006/wordml">
-  <w:endnote w:type="separator" w:id="-1">
+  <w:endnote w:type="separator" w:id="0">
     <w:p>
       <w:pPr>
         <w:spacing w:line="240" w:lineRule="auto"/>
@@ -5643,7 +6209,7 @@
       </w:r>
     </w:p>
   </w:endnote>
-  <w:endnote w:type="continuationSeparator" w:id="0">
+  <w:endnote w:type="continuationSeparator" w:id="1">
     <w:p>
       <w:pPr>
         <w:spacing w:line="240" w:lineRule="auto"/>
@@ -5658,7 +6224,7 @@
 
 <file path=word/footnotes.xml><?xml version="1.0" encoding="utf-8"?>
 <w:footnotes xmlns:ve="http://schemas.openxmlformats.org/markup-compatibility/2006" xmlns:o="urn:schemas-microsoft-com:office:office" xmlns:r="http://schemas.openxmlformats.org/officeDocument/2006/relationships" xmlns:m="http://schemas.openxmlformats.org/officeDocument/2006/math" xmlns:v="urn:schemas-microsoft-com:vml" xmlns:wp="http://schemas.openxmlformats.org/drawingml/2006/wordprocessingDrawing" xmlns:w10="urn:schemas-microsoft-com:office:word" xmlns:w="http://schemas.openxmlformats.org/wordprocessingml/2006/main" xmlns:wne="http://schemas.microsoft.com/office/word/2006/wordml">
-  <w:footnote w:type="separator" w:id="-1">
+  <w:footnote w:type="separator" w:id="0">
     <w:p>
       <w:pPr>
         <w:spacing w:line="240" w:lineRule="auto"/>
@@ -5668,7 +6234,7 @@
       </w:r>
     </w:p>
   </w:footnote>
-  <w:footnote w:type="continuationSeparator" w:id="0">
+  <w:footnote w:type="continuationSeparator" w:id="1">
     <w:p>
       <w:pPr>
         <w:spacing w:line="240" w:lineRule="auto"/>
@@ -5686,7 +6252,7 @@
   <w:docDefaults>
     <w:rPrDefault>
       <w:rPr>
-        <w:rFonts w:ascii="Times New Roman" w:eastAsia="SimSun" w:hAnsi="Times New Roman" w:cs="Times New Roman"/>
+        <w:rFonts w:ascii="Times New Roman" w:eastAsiaTheme="minorEastAsia" w:hAnsi="Times New Roman" w:cs="Times New Roman"/>
         <w:lang w:val="en-US" w:eastAsia="zh-CN" w:bidi="ar-SA"/>
       </w:rPr>
     </w:rPrDefault>

</xml_diff>